<commit_message>
Added repository link to Readme
</commit_message>
<xml_diff>
--- a/.supporting_files/Testing Report.docx
+++ b/.supporting_files/Testing Report.docx
@@ -4014,31 +4014,7 @@
                 <w:lang w:eastAsia="en-GB"/>
                 <w14:ligatures w14:val="none"/>
               </w:rPr>
-              <w:t xml:space="preserve">Test creating a professional user with a valid </w:t>
-            </w:r>
-            <w:proofErr w:type="spellStart"/>
-            <w:r>
-              <w:rPr>
-                <w:rFonts w:ascii="Calibri" w:eastAsia="Times New Roman" w:hAnsi="Calibri" w:cs="Calibri"/>
-                <w:color w:val="000000"/>
-                <w:sz w:val="18"/>
-                <w:szCs w:val="18"/>
-                <w:lang w:eastAsia="en-GB"/>
-                <w14:ligatures w14:val="none"/>
-              </w:rPr>
-              <w:t>reason_banned</w:t>
-            </w:r>
-            <w:proofErr w:type="spellEnd"/>
-            <w:r>
-              <w:rPr>
-                <w:rFonts w:ascii="Calibri" w:eastAsia="Times New Roman" w:hAnsi="Calibri" w:cs="Calibri"/>
-                <w:color w:val="000000"/>
-                <w:sz w:val="18"/>
-                <w:szCs w:val="18"/>
-                <w:lang w:eastAsia="en-GB"/>
-                <w14:ligatures w14:val="none"/>
-              </w:rPr>
-              <w:t>.</w:t>
+              <w:t>Test creating a professional user with a valid reason_banned.</w:t>
             </w:r>
           </w:p>
         </w:tc>
@@ -4071,31 +4047,7 @@
                 <w:lang w:eastAsia="en-GB"/>
                 <w14:ligatures w14:val="none"/>
               </w:rPr>
-              <w:t xml:space="preserve">Professional user is created with </w:t>
-            </w:r>
-            <w:proofErr w:type="spellStart"/>
-            <w:r>
-              <w:rPr>
-                <w:rFonts w:ascii="Calibri" w:eastAsia="Times New Roman" w:hAnsi="Calibri" w:cs="Calibri"/>
-                <w:color w:val="000000"/>
-                <w:sz w:val="18"/>
-                <w:szCs w:val="18"/>
-                <w:lang w:eastAsia="en-GB"/>
-                <w14:ligatures w14:val="none"/>
-              </w:rPr>
-              <w:t>reason_banned</w:t>
-            </w:r>
-            <w:proofErr w:type="spellEnd"/>
-            <w:r>
-              <w:rPr>
-                <w:rFonts w:ascii="Calibri" w:eastAsia="Times New Roman" w:hAnsi="Calibri" w:cs="Calibri"/>
-                <w:color w:val="000000"/>
-                <w:sz w:val="18"/>
-                <w:szCs w:val="18"/>
-                <w:lang w:eastAsia="en-GB"/>
-                <w14:ligatures w14:val="none"/>
-              </w:rPr>
-              <w:t>.</w:t>
+              <w:t>Professional user is created with reason_banned.</w:t>
             </w:r>
           </w:p>
         </w:tc>
@@ -4232,31 +4184,7 @@
                 <w:lang w:eastAsia="en-GB"/>
                 <w14:ligatures w14:val="none"/>
               </w:rPr>
-              <w:t xml:space="preserve">Test that a blank </w:t>
-            </w:r>
-            <w:proofErr w:type="spellStart"/>
-            <w:r>
-              <w:rPr>
-                <w:rFonts w:ascii="Calibri" w:eastAsia="Times New Roman" w:hAnsi="Calibri" w:cs="Calibri"/>
-                <w:color w:val="000000"/>
-                <w:sz w:val="18"/>
-                <w:szCs w:val="18"/>
-                <w:lang w:eastAsia="en-GB"/>
-                <w14:ligatures w14:val="none"/>
-              </w:rPr>
-              <w:t>reason_banned</w:t>
-            </w:r>
-            <w:proofErr w:type="spellEnd"/>
-            <w:r>
-              <w:rPr>
-                <w:rFonts w:ascii="Calibri" w:eastAsia="Times New Roman" w:hAnsi="Calibri" w:cs="Calibri"/>
-                <w:color w:val="000000"/>
-                <w:sz w:val="18"/>
-                <w:szCs w:val="18"/>
-                <w:lang w:eastAsia="en-GB"/>
-                <w14:ligatures w14:val="none"/>
-              </w:rPr>
-              <w:t xml:space="preserve"> is allowed.</w:t>
+              <w:t>Test that a blank reason_banned is allowed.</w:t>
             </w:r>
           </w:p>
         </w:tc>
@@ -4289,31 +4217,7 @@
                 <w:lang w:eastAsia="en-GB"/>
                 <w14:ligatures w14:val="none"/>
               </w:rPr>
-              <w:t xml:space="preserve">Blank </w:t>
-            </w:r>
-            <w:proofErr w:type="spellStart"/>
-            <w:r>
-              <w:rPr>
-                <w:rFonts w:ascii="Calibri" w:eastAsia="Times New Roman" w:hAnsi="Calibri" w:cs="Calibri"/>
-                <w:color w:val="000000"/>
-                <w:sz w:val="18"/>
-                <w:szCs w:val="18"/>
-                <w:lang w:eastAsia="en-GB"/>
-                <w14:ligatures w14:val="none"/>
-              </w:rPr>
-              <w:t>reason_banned</w:t>
-            </w:r>
-            <w:proofErr w:type="spellEnd"/>
-            <w:r>
-              <w:rPr>
-                <w:rFonts w:ascii="Calibri" w:eastAsia="Times New Roman" w:hAnsi="Calibri" w:cs="Calibri"/>
-                <w:color w:val="000000"/>
-                <w:sz w:val="18"/>
-                <w:szCs w:val="18"/>
-                <w:lang w:eastAsia="en-GB"/>
-                <w14:ligatures w14:val="none"/>
-              </w:rPr>
-              <w:t xml:space="preserve"> is allowed.</w:t>
+              <w:t>Blank reason_banned is allowed.</w:t>
             </w:r>
           </w:p>
         </w:tc>
@@ -4620,31 +4524,7 @@
                 <w:lang w:eastAsia="en-GB"/>
                 <w14:ligatures w14:val="none"/>
               </w:rPr>
-              <w:t xml:space="preserve">Test that </w:t>
-            </w:r>
-            <w:proofErr w:type="spellStart"/>
-            <w:r>
-              <w:rPr>
-                <w:rFonts w:ascii="Calibri" w:eastAsia="Times New Roman" w:hAnsi="Calibri" w:cs="Calibri"/>
-                <w:color w:val="000000"/>
-                <w:sz w:val="18"/>
-                <w:szCs w:val="18"/>
-                <w:lang w:eastAsia="en-GB"/>
-                <w14:ligatures w14:val="none"/>
-              </w:rPr>
-              <w:t>school_name</w:t>
-            </w:r>
-            <w:proofErr w:type="spellEnd"/>
-            <w:r>
-              <w:rPr>
-                <w:rFonts w:ascii="Calibri" w:eastAsia="Times New Roman" w:hAnsi="Calibri" w:cs="Calibri"/>
-                <w:color w:val="000000"/>
-                <w:sz w:val="18"/>
-                <w:szCs w:val="18"/>
-                <w:lang w:eastAsia="en-GB"/>
-                <w14:ligatures w14:val="none"/>
-              </w:rPr>
-              <w:t xml:space="preserve"> field cannot be blank.</w:t>
+              <w:t>Test that school_name field cannot be blank.</w:t>
             </w:r>
           </w:p>
         </w:tc>
@@ -4677,31 +4557,7 @@
                 <w:lang w:eastAsia="en-GB"/>
                 <w14:ligatures w14:val="none"/>
               </w:rPr>
-              <w:t xml:space="preserve">ValidationError is raised for blank </w:t>
-            </w:r>
-            <w:proofErr w:type="spellStart"/>
-            <w:r>
-              <w:rPr>
-                <w:rFonts w:ascii="Calibri" w:eastAsia="Times New Roman" w:hAnsi="Calibri" w:cs="Calibri"/>
-                <w:color w:val="000000"/>
-                <w:sz w:val="18"/>
-                <w:szCs w:val="18"/>
-                <w:lang w:eastAsia="en-GB"/>
-                <w14:ligatures w14:val="none"/>
-              </w:rPr>
-              <w:t>school_name</w:t>
-            </w:r>
-            <w:proofErr w:type="spellEnd"/>
-            <w:r>
-              <w:rPr>
-                <w:rFonts w:ascii="Calibri" w:eastAsia="Times New Roman" w:hAnsi="Calibri" w:cs="Calibri"/>
-                <w:color w:val="000000"/>
-                <w:sz w:val="18"/>
-                <w:szCs w:val="18"/>
-                <w:lang w:eastAsia="en-GB"/>
-                <w14:ligatures w14:val="none"/>
-              </w:rPr>
-              <w:t xml:space="preserve"> field.</w:t>
+              <w:t>ValidationError is raised for blank school_name field.</w:t>
             </w:r>
           </w:p>
         </w:tc>
@@ -5008,44 +4864,7 @@
                 <w:lang w:eastAsia="en-GB"/>
                 <w14:ligatures w14:val="none"/>
               </w:rPr>
-              <w:t xml:space="preserve">Test that </w:t>
-            </w:r>
-            <w:proofErr w:type="spellStart"/>
-            <w:proofErr w:type="gramStart"/>
-            <w:r>
-              <w:rPr>
-                <w:rFonts w:ascii="Calibri" w:eastAsia="Times New Roman" w:hAnsi="Calibri" w:cs="Calibri"/>
-                <w:color w:val="000000"/>
-                <w:sz w:val="18"/>
-                <w:szCs w:val="18"/>
-                <w:lang w:eastAsia="en-GB"/>
-                <w14:ligatures w14:val="none"/>
-              </w:rPr>
-              <w:t>start</w:t>
-            </w:r>
-            <w:proofErr w:type="gramEnd"/>
-            <w:r>
-              <w:rPr>
-                <w:rFonts w:ascii="Calibri" w:eastAsia="Times New Roman" w:hAnsi="Calibri" w:cs="Calibri"/>
-                <w:color w:val="000000"/>
-                <w:sz w:val="18"/>
-                <w:szCs w:val="18"/>
-                <w:lang w:eastAsia="en-GB"/>
-                <w14:ligatures w14:val="none"/>
-              </w:rPr>
-              <w:t>_date</w:t>
-            </w:r>
-            <w:proofErr w:type="spellEnd"/>
-            <w:r>
-              <w:rPr>
-                <w:rFonts w:ascii="Calibri" w:eastAsia="Times New Roman" w:hAnsi="Calibri" w:cs="Calibri"/>
-                <w:color w:val="000000"/>
-                <w:sz w:val="18"/>
-                <w:szCs w:val="18"/>
-                <w:lang w:eastAsia="en-GB"/>
-                <w14:ligatures w14:val="none"/>
-              </w:rPr>
-              <w:t xml:space="preserve"> field cannot be blank.</w:t>
+              <w:t>Test that start_date field cannot be blank.</w:t>
             </w:r>
           </w:p>
         </w:tc>
@@ -5078,31 +4897,7 @@
                 <w:lang w:eastAsia="en-GB"/>
                 <w14:ligatures w14:val="none"/>
               </w:rPr>
-              <w:t xml:space="preserve">ValidationError is raised for blank </w:t>
-            </w:r>
-            <w:proofErr w:type="spellStart"/>
-            <w:r>
-              <w:rPr>
-                <w:rFonts w:ascii="Calibri" w:eastAsia="Times New Roman" w:hAnsi="Calibri" w:cs="Calibri"/>
-                <w:color w:val="000000"/>
-                <w:sz w:val="18"/>
-                <w:szCs w:val="18"/>
-                <w:lang w:eastAsia="en-GB"/>
-                <w14:ligatures w14:val="none"/>
-              </w:rPr>
-              <w:t>start_date</w:t>
-            </w:r>
-            <w:proofErr w:type="spellEnd"/>
-            <w:r>
-              <w:rPr>
-                <w:rFonts w:ascii="Calibri" w:eastAsia="Times New Roman" w:hAnsi="Calibri" w:cs="Calibri"/>
-                <w:color w:val="000000"/>
-                <w:sz w:val="18"/>
-                <w:szCs w:val="18"/>
-                <w:lang w:eastAsia="en-GB"/>
-                <w14:ligatures w14:val="none"/>
-              </w:rPr>
-              <w:t xml:space="preserve"> field.</w:t>
+              <w:t>ValidationError is raised for blank start_date field.</w:t>
             </w:r>
           </w:p>
         </w:tc>
@@ -5239,31 +5034,7 @@
                 <w:lang w:eastAsia="en-GB"/>
                 <w14:ligatures w14:val="none"/>
               </w:rPr>
-              <w:t xml:space="preserve">Test that </w:t>
-            </w:r>
-            <w:proofErr w:type="spellStart"/>
-            <w:r>
-              <w:rPr>
-                <w:rFonts w:ascii="Calibri" w:eastAsia="Times New Roman" w:hAnsi="Calibri" w:cs="Calibri"/>
-                <w:color w:val="000000"/>
-                <w:sz w:val="18"/>
-                <w:szCs w:val="18"/>
-                <w:lang w:eastAsia="en-GB"/>
-                <w14:ligatures w14:val="none"/>
-              </w:rPr>
-              <w:t>school_name</w:t>
-            </w:r>
-            <w:proofErr w:type="spellEnd"/>
-            <w:r>
-              <w:rPr>
-                <w:rFonts w:ascii="Calibri" w:eastAsia="Times New Roman" w:hAnsi="Calibri" w:cs="Calibri"/>
-                <w:color w:val="000000"/>
-                <w:sz w:val="18"/>
-                <w:szCs w:val="18"/>
-                <w:lang w:eastAsia="en-GB"/>
-                <w14:ligatures w14:val="none"/>
-              </w:rPr>
-              <w:t xml:space="preserve"> field cannot exceed max length of 100 characters.</w:t>
+              <w:t>Test that school_name field cannot exceed max length of 100 characters.</w:t>
             </w:r>
           </w:p>
         </w:tc>
@@ -5296,31 +5067,7 @@
                 <w:lang w:eastAsia="en-GB"/>
                 <w14:ligatures w14:val="none"/>
               </w:rPr>
-              <w:t xml:space="preserve">ValidationError is raised for </w:t>
-            </w:r>
-            <w:proofErr w:type="spellStart"/>
-            <w:r>
-              <w:rPr>
-                <w:rFonts w:ascii="Calibri" w:eastAsia="Times New Roman" w:hAnsi="Calibri" w:cs="Calibri"/>
-                <w:color w:val="000000"/>
-                <w:sz w:val="18"/>
-                <w:szCs w:val="18"/>
-                <w:lang w:eastAsia="en-GB"/>
-                <w14:ligatures w14:val="none"/>
-              </w:rPr>
-              <w:t>school_name</w:t>
-            </w:r>
-            <w:proofErr w:type="spellEnd"/>
-            <w:r>
-              <w:rPr>
-                <w:rFonts w:ascii="Calibri" w:eastAsia="Times New Roman" w:hAnsi="Calibri" w:cs="Calibri"/>
-                <w:color w:val="000000"/>
-                <w:sz w:val="18"/>
-                <w:szCs w:val="18"/>
-                <w:lang w:eastAsia="en-GB"/>
-                <w14:ligatures w14:val="none"/>
-              </w:rPr>
-              <w:t xml:space="preserve"> field exceeding max length.</w:t>
+              <w:t>ValidationError is raised for school_name field exceeding max length.</w:t>
             </w:r>
           </w:p>
         </w:tc>
@@ -5627,44 +5374,7 @@
                 <w:lang w:eastAsia="en-GB"/>
                 <w14:ligatures w14:val="none"/>
               </w:rPr>
-              <w:t xml:space="preserve">Test that </w:t>
-            </w:r>
-            <w:proofErr w:type="spellStart"/>
-            <w:proofErr w:type="gramStart"/>
-            <w:r>
-              <w:rPr>
-                <w:rFonts w:ascii="Calibri" w:eastAsia="Times New Roman" w:hAnsi="Calibri" w:cs="Calibri"/>
-                <w:color w:val="000000"/>
-                <w:sz w:val="18"/>
-                <w:szCs w:val="18"/>
-                <w:lang w:eastAsia="en-GB"/>
-                <w14:ligatures w14:val="none"/>
-              </w:rPr>
-              <w:t>start</w:t>
-            </w:r>
-            <w:proofErr w:type="gramEnd"/>
-            <w:r>
-              <w:rPr>
-                <w:rFonts w:ascii="Calibri" w:eastAsia="Times New Roman" w:hAnsi="Calibri" w:cs="Calibri"/>
-                <w:color w:val="000000"/>
-                <w:sz w:val="18"/>
-                <w:szCs w:val="18"/>
-                <w:lang w:eastAsia="en-GB"/>
-                <w14:ligatures w14:val="none"/>
-              </w:rPr>
-              <w:t>_date</w:t>
-            </w:r>
-            <w:proofErr w:type="spellEnd"/>
-            <w:r>
-              <w:rPr>
-                <w:rFonts w:ascii="Calibri" w:eastAsia="Times New Roman" w:hAnsi="Calibri" w:cs="Calibri"/>
-                <w:color w:val="000000"/>
-                <w:sz w:val="18"/>
-                <w:szCs w:val="18"/>
-                <w:lang w:eastAsia="en-GB"/>
-                <w14:ligatures w14:val="none"/>
-              </w:rPr>
-              <w:t xml:space="preserve"> cannot be in the future.</w:t>
+              <w:t>Test that start_date cannot be in the future.</w:t>
             </w:r>
           </w:p>
         </w:tc>
@@ -5697,31 +5407,7 @@
                 <w:lang w:eastAsia="en-GB"/>
                 <w14:ligatures w14:val="none"/>
               </w:rPr>
-              <w:t xml:space="preserve">ValidationError is raised for future </w:t>
-            </w:r>
-            <w:proofErr w:type="spellStart"/>
-            <w:r>
-              <w:rPr>
-                <w:rFonts w:ascii="Calibri" w:eastAsia="Times New Roman" w:hAnsi="Calibri" w:cs="Calibri"/>
-                <w:color w:val="000000"/>
-                <w:sz w:val="18"/>
-                <w:szCs w:val="18"/>
-                <w:lang w:eastAsia="en-GB"/>
-                <w14:ligatures w14:val="none"/>
-              </w:rPr>
-              <w:t>start_date</w:t>
-            </w:r>
-            <w:proofErr w:type="spellEnd"/>
-            <w:r>
-              <w:rPr>
-                <w:rFonts w:ascii="Calibri" w:eastAsia="Times New Roman" w:hAnsi="Calibri" w:cs="Calibri"/>
-                <w:color w:val="000000"/>
-                <w:sz w:val="18"/>
-                <w:szCs w:val="18"/>
-                <w:lang w:eastAsia="en-GB"/>
-                <w14:ligatures w14:val="none"/>
-              </w:rPr>
-              <w:t>.</w:t>
+              <w:t>ValidationError is raised for future start_date.</w:t>
             </w:r>
           </w:p>
         </w:tc>
@@ -5754,7 +5440,7 @@
                 <w:lang w:eastAsia="en-GB"/>
                 <w14:ligatures w14:val="none"/>
               </w:rPr>
-              <w:t>Fail</w:t>
+              <w:t>Pass</w:t>
             </w:r>
           </w:p>
         </w:tc>
@@ -5858,31 +5544,7 @@
                 <w:lang w:eastAsia="en-GB"/>
                 <w14:ligatures w14:val="none"/>
               </w:rPr>
-              <w:t xml:space="preserve">Test that </w:t>
-            </w:r>
-            <w:proofErr w:type="spellStart"/>
-            <w:r>
-              <w:rPr>
-                <w:rFonts w:ascii="Calibri" w:eastAsia="Times New Roman" w:hAnsi="Calibri" w:cs="Calibri"/>
-                <w:color w:val="000000"/>
-                <w:sz w:val="18"/>
-                <w:szCs w:val="18"/>
-                <w:lang w:eastAsia="en-GB"/>
-                <w14:ligatures w14:val="none"/>
-              </w:rPr>
-              <w:t>end_date</w:t>
-            </w:r>
-            <w:proofErr w:type="spellEnd"/>
-            <w:r>
-              <w:rPr>
-                <w:rFonts w:ascii="Calibri" w:eastAsia="Times New Roman" w:hAnsi="Calibri" w:cs="Calibri"/>
-                <w:color w:val="000000"/>
-                <w:sz w:val="18"/>
-                <w:szCs w:val="18"/>
-                <w:lang w:eastAsia="en-GB"/>
-                <w14:ligatures w14:val="none"/>
-              </w:rPr>
-              <w:t xml:space="preserve"> field can be blank.</w:t>
+              <w:t>Test that end_date field can be blank.</w:t>
             </w:r>
           </w:p>
         </w:tc>
@@ -5906,29 +5568,16 @@
                 <w14:ligatures w14:val="none"/>
               </w:rPr>
             </w:pPr>
-            <w:proofErr w:type="spellStart"/>
-            <w:r>
-              <w:rPr>
-                <w:rFonts w:ascii="Calibri" w:eastAsia="Times New Roman" w:hAnsi="Calibri" w:cs="Calibri"/>
-                <w:color w:val="000000"/>
-                <w:sz w:val="18"/>
-                <w:szCs w:val="18"/>
-                <w:lang w:eastAsia="en-GB"/>
-                <w14:ligatures w14:val="none"/>
-              </w:rPr>
-              <w:t>end_date</w:t>
-            </w:r>
-            <w:proofErr w:type="spellEnd"/>
-            <w:r>
-              <w:rPr>
-                <w:rFonts w:ascii="Calibri" w:eastAsia="Times New Roman" w:hAnsi="Calibri" w:cs="Calibri"/>
-                <w:color w:val="000000"/>
-                <w:sz w:val="18"/>
-                <w:szCs w:val="18"/>
-                <w:lang w:eastAsia="en-GB"/>
-                <w14:ligatures w14:val="none"/>
-              </w:rPr>
-              <w:t xml:space="preserve"> field is allowed to be blank.</w:t>
+            <w:r>
+              <w:rPr>
+                <w:rFonts w:ascii="Calibri" w:eastAsia="Times New Roman" w:hAnsi="Calibri" w:cs="Calibri"/>
+                <w:color w:val="000000"/>
+                <w:sz w:val="18"/>
+                <w:szCs w:val="18"/>
+                <w:lang w:eastAsia="en-GB"/>
+                <w14:ligatures w14:val="none"/>
+              </w:rPr>
+              <w:t>end_date field is allowed to be blank.</w:t>
             </w:r>
           </w:p>
         </w:tc>
@@ -6575,44 +6224,7 @@
                 <w:lang w:eastAsia="en-GB"/>
                 <w14:ligatures w14:val="none"/>
               </w:rPr>
-              <w:t xml:space="preserve">Test that </w:t>
-            </w:r>
-            <w:proofErr w:type="spellStart"/>
-            <w:proofErr w:type="gramStart"/>
-            <w:r>
-              <w:rPr>
-                <w:rFonts w:ascii="Calibri" w:eastAsia="Times New Roman" w:hAnsi="Calibri" w:cs="Calibri"/>
-                <w:color w:val="000000"/>
-                <w:sz w:val="18"/>
-                <w:szCs w:val="18"/>
-                <w:lang w:eastAsia="en-GB"/>
-                <w14:ligatures w14:val="none"/>
-              </w:rPr>
-              <w:t>start</w:t>
-            </w:r>
-            <w:proofErr w:type="gramEnd"/>
-            <w:r>
-              <w:rPr>
-                <w:rFonts w:ascii="Calibri" w:eastAsia="Times New Roman" w:hAnsi="Calibri" w:cs="Calibri"/>
-                <w:color w:val="000000"/>
-                <w:sz w:val="18"/>
-                <w:szCs w:val="18"/>
-                <w:lang w:eastAsia="en-GB"/>
-                <w14:ligatures w14:val="none"/>
-              </w:rPr>
-              <w:t>_date</w:t>
-            </w:r>
-            <w:proofErr w:type="spellEnd"/>
-            <w:r>
-              <w:rPr>
-                <w:rFonts w:ascii="Calibri" w:eastAsia="Times New Roman" w:hAnsi="Calibri" w:cs="Calibri"/>
-                <w:color w:val="000000"/>
-                <w:sz w:val="18"/>
-                <w:szCs w:val="18"/>
-                <w:lang w:eastAsia="en-GB"/>
-                <w14:ligatures w14:val="none"/>
-              </w:rPr>
-              <w:t xml:space="preserve"> field cannot be blank.</w:t>
+              <w:t>Test that start_date field cannot be blank.</w:t>
             </w:r>
           </w:p>
         </w:tc>
@@ -6645,31 +6257,7 @@
                 <w:lang w:eastAsia="en-GB"/>
                 <w14:ligatures w14:val="none"/>
               </w:rPr>
-              <w:t xml:space="preserve">ValidationError is raised for blank </w:t>
-            </w:r>
-            <w:proofErr w:type="spellStart"/>
-            <w:r>
-              <w:rPr>
-                <w:rFonts w:ascii="Calibri" w:eastAsia="Times New Roman" w:hAnsi="Calibri" w:cs="Calibri"/>
-                <w:color w:val="000000"/>
-                <w:sz w:val="18"/>
-                <w:szCs w:val="18"/>
-                <w:lang w:eastAsia="en-GB"/>
-                <w14:ligatures w14:val="none"/>
-              </w:rPr>
-              <w:t>start_date</w:t>
-            </w:r>
-            <w:proofErr w:type="spellEnd"/>
-            <w:r>
-              <w:rPr>
-                <w:rFonts w:ascii="Calibri" w:eastAsia="Times New Roman" w:hAnsi="Calibri" w:cs="Calibri"/>
-                <w:color w:val="000000"/>
-                <w:sz w:val="18"/>
-                <w:szCs w:val="18"/>
-                <w:lang w:eastAsia="en-GB"/>
-                <w14:ligatures w14:val="none"/>
-              </w:rPr>
-              <w:t xml:space="preserve"> field.</w:t>
+              <w:t>ValidationError is raised for blank start_date field.</w:t>
             </w:r>
           </w:p>
         </w:tc>
@@ -7147,44 +6735,7 @@
                 <w:lang w:eastAsia="en-GB"/>
                 <w14:ligatures w14:val="none"/>
               </w:rPr>
-              <w:t xml:space="preserve">Test that </w:t>
-            </w:r>
-            <w:proofErr w:type="spellStart"/>
-            <w:proofErr w:type="gramStart"/>
-            <w:r>
-              <w:rPr>
-                <w:rFonts w:ascii="Calibri" w:eastAsia="Times New Roman" w:hAnsi="Calibri" w:cs="Calibri"/>
-                <w:color w:val="000000"/>
-                <w:sz w:val="18"/>
-                <w:szCs w:val="18"/>
-                <w:lang w:eastAsia="en-GB"/>
-                <w14:ligatures w14:val="none"/>
-              </w:rPr>
-              <w:t>start</w:t>
-            </w:r>
-            <w:proofErr w:type="gramEnd"/>
-            <w:r>
-              <w:rPr>
-                <w:rFonts w:ascii="Calibri" w:eastAsia="Times New Roman" w:hAnsi="Calibri" w:cs="Calibri"/>
-                <w:color w:val="000000"/>
-                <w:sz w:val="18"/>
-                <w:szCs w:val="18"/>
-                <w:lang w:eastAsia="en-GB"/>
-                <w14:ligatures w14:val="none"/>
-              </w:rPr>
-              <w:t>_date</w:t>
-            </w:r>
-            <w:proofErr w:type="spellEnd"/>
-            <w:r>
-              <w:rPr>
-                <w:rFonts w:ascii="Calibri" w:eastAsia="Times New Roman" w:hAnsi="Calibri" w:cs="Calibri"/>
-                <w:color w:val="000000"/>
-                <w:sz w:val="18"/>
-                <w:szCs w:val="18"/>
-                <w:lang w:eastAsia="en-GB"/>
-                <w14:ligatures w14:val="none"/>
-              </w:rPr>
-              <w:t xml:space="preserve"> cannot be in the future.</w:t>
+              <w:t>Test that start_date cannot be in the future.</w:t>
             </w:r>
           </w:p>
         </w:tc>
@@ -7217,31 +6768,7 @@
                 <w:lang w:eastAsia="en-GB"/>
                 <w14:ligatures w14:val="none"/>
               </w:rPr>
-              <w:t xml:space="preserve">ValidationError is raised for future </w:t>
-            </w:r>
-            <w:proofErr w:type="spellStart"/>
-            <w:r>
-              <w:rPr>
-                <w:rFonts w:ascii="Calibri" w:eastAsia="Times New Roman" w:hAnsi="Calibri" w:cs="Calibri"/>
-                <w:color w:val="000000"/>
-                <w:sz w:val="18"/>
-                <w:szCs w:val="18"/>
-                <w:lang w:eastAsia="en-GB"/>
-                <w14:ligatures w14:val="none"/>
-              </w:rPr>
-              <w:t>start_date</w:t>
-            </w:r>
-            <w:proofErr w:type="spellEnd"/>
-            <w:r>
-              <w:rPr>
-                <w:rFonts w:ascii="Calibri" w:eastAsia="Times New Roman" w:hAnsi="Calibri" w:cs="Calibri"/>
-                <w:color w:val="000000"/>
-                <w:sz w:val="18"/>
-                <w:szCs w:val="18"/>
-                <w:lang w:eastAsia="en-GB"/>
-                <w14:ligatures w14:val="none"/>
-              </w:rPr>
-              <w:t>.</w:t>
+              <w:t>ValidationError is raised for future start_date.</w:t>
             </w:r>
           </w:p>
         </w:tc>
@@ -7274,7 +6801,7 @@
                 <w:lang w:eastAsia="en-GB"/>
                 <w14:ligatures w14:val="none"/>
               </w:rPr>
-              <w:t>Fail</w:t>
+              <w:t>F</w:t>
             </w:r>
           </w:p>
         </w:tc>
@@ -7378,31 +6905,7 @@
                 <w:lang w:eastAsia="en-GB"/>
                 <w14:ligatures w14:val="none"/>
               </w:rPr>
-              <w:t xml:space="preserve">Test that </w:t>
-            </w:r>
-            <w:proofErr w:type="spellStart"/>
-            <w:r>
-              <w:rPr>
-                <w:rFonts w:ascii="Calibri" w:eastAsia="Times New Roman" w:hAnsi="Calibri" w:cs="Calibri"/>
-                <w:color w:val="000000"/>
-                <w:sz w:val="18"/>
-                <w:szCs w:val="18"/>
-                <w:lang w:eastAsia="en-GB"/>
-                <w14:ligatures w14:val="none"/>
-              </w:rPr>
-              <w:t>end_date</w:t>
-            </w:r>
-            <w:proofErr w:type="spellEnd"/>
-            <w:r>
-              <w:rPr>
-                <w:rFonts w:ascii="Calibri" w:eastAsia="Times New Roman" w:hAnsi="Calibri" w:cs="Calibri"/>
-                <w:color w:val="000000"/>
-                <w:sz w:val="18"/>
-                <w:szCs w:val="18"/>
-                <w:lang w:eastAsia="en-GB"/>
-                <w14:ligatures w14:val="none"/>
-              </w:rPr>
-              <w:t xml:space="preserve"> field can be blank.</w:t>
+              <w:t>Test that end_date field can be blank.</w:t>
             </w:r>
           </w:p>
         </w:tc>
@@ -7426,29 +6929,16 @@
                 <w14:ligatures w14:val="none"/>
               </w:rPr>
             </w:pPr>
-            <w:proofErr w:type="spellStart"/>
-            <w:r>
-              <w:rPr>
-                <w:rFonts w:ascii="Calibri" w:eastAsia="Times New Roman" w:hAnsi="Calibri" w:cs="Calibri"/>
-                <w:color w:val="000000"/>
-                <w:sz w:val="18"/>
-                <w:szCs w:val="18"/>
-                <w:lang w:eastAsia="en-GB"/>
-                <w14:ligatures w14:val="none"/>
-              </w:rPr>
-              <w:t>end_date</w:t>
-            </w:r>
-            <w:proofErr w:type="spellEnd"/>
-            <w:r>
-              <w:rPr>
-                <w:rFonts w:ascii="Calibri" w:eastAsia="Times New Roman" w:hAnsi="Calibri" w:cs="Calibri"/>
-                <w:color w:val="000000"/>
-                <w:sz w:val="18"/>
-                <w:szCs w:val="18"/>
-                <w:lang w:eastAsia="en-GB"/>
-                <w14:ligatures w14:val="none"/>
-              </w:rPr>
-              <w:t xml:space="preserve"> field is allowed to be blank.</w:t>
+            <w:r>
+              <w:rPr>
+                <w:rFonts w:ascii="Calibri" w:eastAsia="Times New Roman" w:hAnsi="Calibri" w:cs="Calibri"/>
+                <w:color w:val="000000"/>
+                <w:sz w:val="18"/>
+                <w:szCs w:val="18"/>
+                <w:lang w:eastAsia="en-GB"/>
+                <w14:ligatures w14:val="none"/>
+              </w:rPr>
+              <w:t>end_date field is allowed to be blank.</w:t>
             </w:r>
           </w:p>
         </w:tc>
@@ -16766,31 +16256,7 @@
                 <w:lang w:eastAsia="en-GB"/>
                 <w14:ligatures w14:val="none"/>
               </w:rPr>
-              <w:t xml:space="preserve">Test creating a </w:t>
-            </w:r>
-            <w:proofErr w:type="spellStart"/>
-            <w:r>
-              <w:rPr>
-                <w:rFonts w:ascii="Calibri" w:eastAsia="Times New Roman" w:hAnsi="Calibri" w:cs="Calibri"/>
-                <w:color w:val="000000"/>
-                <w:sz w:val="18"/>
-                <w:szCs w:val="18"/>
-                <w:lang w:eastAsia="en-GB"/>
-                <w14:ligatures w14:val="none"/>
-              </w:rPr>
-              <w:t>PostVote</w:t>
-            </w:r>
-            <w:proofErr w:type="spellEnd"/>
-            <w:r>
-              <w:rPr>
-                <w:rFonts w:ascii="Calibri" w:eastAsia="Times New Roman" w:hAnsi="Calibri" w:cs="Calibri"/>
-                <w:color w:val="000000"/>
-                <w:sz w:val="18"/>
-                <w:szCs w:val="18"/>
-                <w:lang w:eastAsia="en-GB"/>
-                <w14:ligatures w14:val="none"/>
-              </w:rPr>
-              <w:t xml:space="preserve"> with valid data.</w:t>
+              <w:t>Test creating a PostVote with valid data.</w:t>
             </w:r>
           </w:p>
         </w:tc>
@@ -16814,29 +16280,16 @@
                 <w14:ligatures w14:val="none"/>
               </w:rPr>
             </w:pPr>
-            <w:proofErr w:type="spellStart"/>
-            <w:r>
-              <w:rPr>
-                <w:rFonts w:ascii="Calibri" w:eastAsia="Times New Roman" w:hAnsi="Calibri" w:cs="Calibri"/>
-                <w:color w:val="000000"/>
-                <w:sz w:val="18"/>
-                <w:szCs w:val="18"/>
-                <w:lang w:eastAsia="en-GB"/>
-                <w14:ligatures w14:val="none"/>
-              </w:rPr>
-              <w:t>PostVote</w:t>
-            </w:r>
-            <w:proofErr w:type="spellEnd"/>
-            <w:r>
-              <w:rPr>
-                <w:rFonts w:ascii="Calibri" w:eastAsia="Times New Roman" w:hAnsi="Calibri" w:cs="Calibri"/>
-                <w:color w:val="000000"/>
-                <w:sz w:val="18"/>
-                <w:szCs w:val="18"/>
-                <w:lang w:eastAsia="en-GB"/>
-                <w14:ligatures w14:val="none"/>
-              </w:rPr>
-              <w:t xml:space="preserve"> is created successfully with valid data.</w:t>
+            <w:r>
+              <w:rPr>
+                <w:rFonts w:ascii="Calibri" w:eastAsia="Times New Roman" w:hAnsi="Calibri" w:cs="Calibri"/>
+                <w:color w:val="000000"/>
+                <w:sz w:val="18"/>
+                <w:szCs w:val="18"/>
+                <w:lang w:eastAsia="en-GB"/>
+                <w14:ligatures w14:val="none"/>
+              </w:rPr>
+              <w:t>PostVote is created successfully with valid data.</w:t>
             </w:r>
           </w:p>
         </w:tc>
@@ -16973,31 +16426,7 @@
                 <w:lang w:eastAsia="en-GB"/>
                 <w14:ligatures w14:val="none"/>
               </w:rPr>
-              <w:t xml:space="preserve">Test creating a </w:t>
-            </w:r>
-            <w:proofErr w:type="spellStart"/>
-            <w:r>
-              <w:rPr>
-                <w:rFonts w:ascii="Calibri" w:eastAsia="Times New Roman" w:hAnsi="Calibri" w:cs="Calibri"/>
-                <w:color w:val="000000"/>
-                <w:sz w:val="18"/>
-                <w:szCs w:val="18"/>
-                <w:lang w:eastAsia="en-GB"/>
-                <w14:ligatures w14:val="none"/>
-              </w:rPr>
-              <w:t>PostVote</w:t>
-            </w:r>
-            <w:proofErr w:type="spellEnd"/>
-            <w:r>
-              <w:rPr>
-                <w:rFonts w:ascii="Calibri" w:eastAsia="Times New Roman" w:hAnsi="Calibri" w:cs="Calibri"/>
-                <w:color w:val="000000"/>
-                <w:sz w:val="18"/>
-                <w:szCs w:val="18"/>
-                <w:lang w:eastAsia="en-GB"/>
-                <w14:ligatures w14:val="none"/>
-              </w:rPr>
-              <w:t xml:space="preserve"> without specifying a user.</w:t>
+              <w:t>Test creating a PostVote without specifying a user.</w:t>
             </w:r>
           </w:p>
         </w:tc>
@@ -17167,31 +16596,7 @@
                 <w:lang w:eastAsia="en-GB"/>
                 <w14:ligatures w14:val="none"/>
               </w:rPr>
-              <w:t xml:space="preserve">Test creating a </w:t>
-            </w:r>
-            <w:proofErr w:type="spellStart"/>
-            <w:r>
-              <w:rPr>
-                <w:rFonts w:ascii="Calibri" w:eastAsia="Times New Roman" w:hAnsi="Calibri" w:cs="Calibri"/>
-                <w:color w:val="000000"/>
-                <w:sz w:val="18"/>
-                <w:szCs w:val="18"/>
-                <w:lang w:eastAsia="en-GB"/>
-                <w14:ligatures w14:val="none"/>
-              </w:rPr>
-              <w:t>PostVote</w:t>
-            </w:r>
-            <w:proofErr w:type="spellEnd"/>
-            <w:r>
-              <w:rPr>
-                <w:rFonts w:ascii="Calibri" w:eastAsia="Times New Roman" w:hAnsi="Calibri" w:cs="Calibri"/>
-                <w:color w:val="000000"/>
-                <w:sz w:val="18"/>
-                <w:szCs w:val="18"/>
-                <w:lang w:eastAsia="en-GB"/>
-                <w14:ligatures w14:val="none"/>
-              </w:rPr>
-              <w:t xml:space="preserve"> without specifying a post.</w:t>
+              <w:t>Test creating a PostVote without specifying a post.</w:t>
             </w:r>
           </w:p>
         </w:tc>
@@ -17361,31 +16766,7 @@
                 <w:lang w:eastAsia="en-GB"/>
                 <w14:ligatures w14:val="none"/>
               </w:rPr>
-              <w:t xml:space="preserve">Test creating a duplicate </w:t>
-            </w:r>
-            <w:proofErr w:type="spellStart"/>
-            <w:r>
-              <w:rPr>
-                <w:rFonts w:ascii="Calibri" w:eastAsia="Times New Roman" w:hAnsi="Calibri" w:cs="Calibri"/>
-                <w:color w:val="000000"/>
-                <w:sz w:val="18"/>
-                <w:szCs w:val="18"/>
-                <w:lang w:eastAsia="en-GB"/>
-                <w14:ligatures w14:val="none"/>
-              </w:rPr>
-              <w:t>PostVote</w:t>
-            </w:r>
-            <w:proofErr w:type="spellEnd"/>
-            <w:r>
-              <w:rPr>
-                <w:rFonts w:ascii="Calibri" w:eastAsia="Times New Roman" w:hAnsi="Calibri" w:cs="Calibri"/>
-                <w:color w:val="000000"/>
-                <w:sz w:val="18"/>
-                <w:szCs w:val="18"/>
-                <w:lang w:eastAsia="en-GB"/>
-                <w14:ligatures w14:val="none"/>
-              </w:rPr>
-              <w:t>.</w:t>
+              <w:t>Test creating a duplicate PostVote.</w:t>
             </w:r>
           </w:p>
         </w:tc>
@@ -17418,31 +16799,7 @@
                 <w:lang w:eastAsia="en-GB"/>
                 <w14:ligatures w14:val="none"/>
               </w:rPr>
-              <w:t xml:space="preserve">ValidationError is raised for duplicate </w:t>
-            </w:r>
-            <w:proofErr w:type="spellStart"/>
-            <w:r>
-              <w:rPr>
-                <w:rFonts w:ascii="Calibri" w:eastAsia="Times New Roman" w:hAnsi="Calibri" w:cs="Calibri"/>
-                <w:color w:val="000000"/>
-                <w:sz w:val="18"/>
-                <w:szCs w:val="18"/>
-                <w:lang w:eastAsia="en-GB"/>
-                <w14:ligatures w14:val="none"/>
-              </w:rPr>
-              <w:t>PostVote</w:t>
-            </w:r>
-            <w:proofErr w:type="spellEnd"/>
-            <w:r>
-              <w:rPr>
-                <w:rFonts w:ascii="Calibri" w:eastAsia="Times New Roman" w:hAnsi="Calibri" w:cs="Calibri"/>
-                <w:color w:val="000000"/>
-                <w:sz w:val="18"/>
-                <w:szCs w:val="18"/>
-                <w:lang w:eastAsia="en-GB"/>
-                <w14:ligatures w14:val="none"/>
-              </w:rPr>
-              <w:t>.</w:t>
+              <w:t>ValidationError is raised for duplicate PostVote.</w:t>
             </w:r>
           </w:p>
         </w:tc>
@@ -17579,31 +16936,7 @@
                 <w:lang w:eastAsia="en-GB"/>
                 <w14:ligatures w14:val="none"/>
               </w:rPr>
-              <w:t xml:space="preserve">Test creating a </w:t>
-            </w:r>
-            <w:proofErr w:type="spellStart"/>
-            <w:r>
-              <w:rPr>
-                <w:rFonts w:ascii="Calibri" w:eastAsia="Times New Roman" w:hAnsi="Calibri" w:cs="Calibri"/>
-                <w:color w:val="000000"/>
-                <w:sz w:val="18"/>
-                <w:szCs w:val="18"/>
-                <w:lang w:eastAsia="en-GB"/>
-                <w14:ligatures w14:val="none"/>
-              </w:rPr>
-              <w:t>CommentVote</w:t>
-            </w:r>
-            <w:proofErr w:type="spellEnd"/>
-            <w:r>
-              <w:rPr>
-                <w:rFonts w:ascii="Calibri" w:eastAsia="Times New Roman" w:hAnsi="Calibri" w:cs="Calibri"/>
-                <w:color w:val="000000"/>
-                <w:sz w:val="18"/>
-                <w:szCs w:val="18"/>
-                <w:lang w:eastAsia="en-GB"/>
-                <w14:ligatures w14:val="none"/>
-              </w:rPr>
-              <w:t xml:space="preserve"> with valid data.</w:t>
+              <w:t>Test creating a CommentVote with valid data.</w:t>
             </w:r>
           </w:p>
         </w:tc>
@@ -17627,29 +16960,16 @@
                 <w14:ligatures w14:val="none"/>
               </w:rPr>
             </w:pPr>
-            <w:proofErr w:type="spellStart"/>
-            <w:r>
-              <w:rPr>
-                <w:rFonts w:ascii="Calibri" w:eastAsia="Times New Roman" w:hAnsi="Calibri" w:cs="Calibri"/>
-                <w:color w:val="000000"/>
-                <w:sz w:val="18"/>
-                <w:szCs w:val="18"/>
-                <w:lang w:eastAsia="en-GB"/>
-                <w14:ligatures w14:val="none"/>
-              </w:rPr>
-              <w:t>CommentVote</w:t>
-            </w:r>
-            <w:proofErr w:type="spellEnd"/>
-            <w:r>
-              <w:rPr>
-                <w:rFonts w:ascii="Calibri" w:eastAsia="Times New Roman" w:hAnsi="Calibri" w:cs="Calibri"/>
-                <w:color w:val="000000"/>
-                <w:sz w:val="18"/>
-                <w:szCs w:val="18"/>
-                <w:lang w:eastAsia="en-GB"/>
-                <w14:ligatures w14:val="none"/>
-              </w:rPr>
-              <w:t xml:space="preserve"> is created successfully with valid data.</w:t>
+            <w:r>
+              <w:rPr>
+                <w:rFonts w:ascii="Calibri" w:eastAsia="Times New Roman" w:hAnsi="Calibri" w:cs="Calibri"/>
+                <w:color w:val="000000"/>
+                <w:sz w:val="18"/>
+                <w:szCs w:val="18"/>
+                <w:lang w:eastAsia="en-GB"/>
+                <w14:ligatures w14:val="none"/>
+              </w:rPr>
+              <w:t>CommentVote is created successfully with valid data.</w:t>
             </w:r>
           </w:p>
         </w:tc>
@@ -17786,31 +17106,7 @@
                 <w:lang w:eastAsia="en-GB"/>
                 <w14:ligatures w14:val="none"/>
               </w:rPr>
-              <w:t xml:space="preserve">Test creating a </w:t>
-            </w:r>
-            <w:proofErr w:type="spellStart"/>
-            <w:r>
-              <w:rPr>
-                <w:rFonts w:ascii="Calibri" w:eastAsia="Times New Roman" w:hAnsi="Calibri" w:cs="Calibri"/>
-                <w:color w:val="000000"/>
-                <w:sz w:val="18"/>
-                <w:szCs w:val="18"/>
-                <w:lang w:eastAsia="en-GB"/>
-                <w14:ligatures w14:val="none"/>
-              </w:rPr>
-              <w:t>CommentVote</w:t>
-            </w:r>
-            <w:proofErr w:type="spellEnd"/>
-            <w:r>
-              <w:rPr>
-                <w:rFonts w:ascii="Calibri" w:eastAsia="Times New Roman" w:hAnsi="Calibri" w:cs="Calibri"/>
-                <w:color w:val="000000"/>
-                <w:sz w:val="18"/>
-                <w:szCs w:val="18"/>
-                <w:lang w:eastAsia="en-GB"/>
-                <w14:ligatures w14:val="none"/>
-              </w:rPr>
-              <w:t xml:space="preserve"> without specifying a user.</w:t>
+              <w:t>Test creating a CommentVote without specifying a user.</w:t>
             </w:r>
           </w:p>
         </w:tc>
@@ -17980,31 +17276,7 @@
                 <w:lang w:eastAsia="en-GB"/>
                 <w14:ligatures w14:val="none"/>
               </w:rPr>
-              <w:t xml:space="preserve">Test creating a </w:t>
-            </w:r>
-            <w:proofErr w:type="spellStart"/>
-            <w:r>
-              <w:rPr>
-                <w:rFonts w:ascii="Calibri" w:eastAsia="Times New Roman" w:hAnsi="Calibri" w:cs="Calibri"/>
-                <w:color w:val="000000"/>
-                <w:sz w:val="18"/>
-                <w:szCs w:val="18"/>
-                <w:lang w:eastAsia="en-GB"/>
-                <w14:ligatures w14:val="none"/>
-              </w:rPr>
-              <w:t>CommentVote</w:t>
-            </w:r>
-            <w:proofErr w:type="spellEnd"/>
-            <w:r>
-              <w:rPr>
-                <w:rFonts w:ascii="Calibri" w:eastAsia="Times New Roman" w:hAnsi="Calibri" w:cs="Calibri"/>
-                <w:color w:val="000000"/>
-                <w:sz w:val="18"/>
-                <w:szCs w:val="18"/>
-                <w:lang w:eastAsia="en-GB"/>
-                <w14:ligatures w14:val="none"/>
-              </w:rPr>
-              <w:t xml:space="preserve"> without specifying a comment.</w:t>
+              <w:t>Test creating a CommentVote without specifying a comment.</w:t>
             </w:r>
           </w:p>
         </w:tc>
@@ -18174,31 +17446,7 @@
                 <w:lang w:eastAsia="en-GB"/>
                 <w14:ligatures w14:val="none"/>
               </w:rPr>
-              <w:t xml:space="preserve">Test creating a duplicate </w:t>
-            </w:r>
-            <w:proofErr w:type="spellStart"/>
-            <w:r>
-              <w:rPr>
-                <w:rFonts w:ascii="Calibri" w:eastAsia="Times New Roman" w:hAnsi="Calibri" w:cs="Calibri"/>
-                <w:color w:val="000000"/>
-                <w:sz w:val="18"/>
-                <w:szCs w:val="18"/>
-                <w:lang w:eastAsia="en-GB"/>
-                <w14:ligatures w14:val="none"/>
-              </w:rPr>
-              <w:t>CommentVote</w:t>
-            </w:r>
-            <w:proofErr w:type="spellEnd"/>
-            <w:r>
-              <w:rPr>
-                <w:rFonts w:ascii="Calibri" w:eastAsia="Times New Roman" w:hAnsi="Calibri" w:cs="Calibri"/>
-                <w:color w:val="000000"/>
-                <w:sz w:val="18"/>
-                <w:szCs w:val="18"/>
-                <w:lang w:eastAsia="en-GB"/>
-                <w14:ligatures w14:val="none"/>
-              </w:rPr>
-              <w:t>.</w:t>
+              <w:t>Test creating a duplicate CommentVote.</w:t>
             </w:r>
           </w:p>
         </w:tc>
@@ -18231,31 +17479,7 @@
                 <w:lang w:eastAsia="en-GB"/>
                 <w14:ligatures w14:val="none"/>
               </w:rPr>
-              <w:t xml:space="preserve">ValidationError is raised for duplicate </w:t>
-            </w:r>
-            <w:proofErr w:type="spellStart"/>
-            <w:r>
-              <w:rPr>
-                <w:rFonts w:ascii="Calibri" w:eastAsia="Times New Roman" w:hAnsi="Calibri" w:cs="Calibri"/>
-                <w:color w:val="000000"/>
-                <w:sz w:val="18"/>
-                <w:szCs w:val="18"/>
-                <w:lang w:eastAsia="en-GB"/>
-                <w14:ligatures w14:val="none"/>
-              </w:rPr>
-              <w:t>CommentVote</w:t>
-            </w:r>
-            <w:proofErr w:type="spellEnd"/>
-            <w:r>
-              <w:rPr>
-                <w:rFonts w:ascii="Calibri" w:eastAsia="Times New Roman" w:hAnsi="Calibri" w:cs="Calibri"/>
-                <w:color w:val="000000"/>
-                <w:sz w:val="18"/>
-                <w:szCs w:val="18"/>
-                <w:lang w:eastAsia="en-GB"/>
-                <w14:ligatures w14:val="none"/>
-              </w:rPr>
-              <w:t>.</w:t>
+              <w:t>ValidationError is raised for duplicate CommentVote.</w:t>
             </w:r>
           </w:p>
         </w:tc>
@@ -20967,29 +20191,16 @@
                 <w14:ligatures w14:val="none"/>
               </w:rPr>
             </w:pPr>
-            <w:proofErr w:type="spellStart"/>
-            <w:r>
-              <w:rPr>
-                <w:rFonts w:ascii="Calibri" w:eastAsia="Times New Roman" w:hAnsi="Calibri" w:cs="Calibri"/>
-                <w:color w:val="000000"/>
-                <w:sz w:val="18"/>
-                <w:szCs w:val="18"/>
-                <w:lang w:eastAsia="en-GB"/>
-                <w14:ligatures w14:val="none"/>
-              </w:rPr>
-              <w:t>PostVote</w:t>
-            </w:r>
-            <w:proofErr w:type="spellEnd"/>
-            <w:r>
-              <w:rPr>
-                <w:rFonts w:ascii="Calibri" w:eastAsia="Times New Roman" w:hAnsi="Calibri" w:cs="Calibri"/>
-                <w:color w:val="000000"/>
-                <w:sz w:val="18"/>
-                <w:szCs w:val="18"/>
-                <w:lang w:eastAsia="en-GB"/>
-                <w14:ligatures w14:val="none"/>
-              </w:rPr>
-              <w:t xml:space="preserve"> is created for upvote.</w:t>
+            <w:r>
+              <w:rPr>
+                <w:rFonts w:ascii="Calibri" w:eastAsia="Times New Roman" w:hAnsi="Calibri" w:cs="Calibri"/>
+                <w:color w:val="000000"/>
+                <w:sz w:val="18"/>
+                <w:szCs w:val="18"/>
+                <w:lang w:eastAsia="en-GB"/>
+                <w14:ligatures w14:val="none"/>
+              </w:rPr>
+              <w:t>PostVote is created for upvote.</w:t>
             </w:r>
           </w:p>
         </w:tc>
@@ -21150,29 +20361,16 @@
                 <w14:ligatures w14:val="none"/>
               </w:rPr>
             </w:pPr>
-            <w:proofErr w:type="spellStart"/>
-            <w:r>
-              <w:rPr>
-                <w:rFonts w:ascii="Calibri" w:eastAsia="Times New Roman" w:hAnsi="Calibri" w:cs="Calibri"/>
-                <w:color w:val="000000"/>
-                <w:sz w:val="18"/>
-                <w:szCs w:val="18"/>
-                <w:lang w:eastAsia="en-GB"/>
-                <w14:ligatures w14:val="none"/>
-              </w:rPr>
-              <w:t>PostVote</w:t>
-            </w:r>
-            <w:proofErr w:type="spellEnd"/>
-            <w:r>
-              <w:rPr>
-                <w:rFonts w:ascii="Calibri" w:eastAsia="Times New Roman" w:hAnsi="Calibri" w:cs="Calibri"/>
-                <w:color w:val="000000"/>
-                <w:sz w:val="18"/>
-                <w:szCs w:val="18"/>
-                <w:lang w:eastAsia="en-GB"/>
-                <w14:ligatures w14:val="none"/>
-              </w:rPr>
-              <w:t xml:space="preserve"> is created for downvote.</w:t>
+            <w:r>
+              <w:rPr>
+                <w:rFonts w:ascii="Calibri" w:eastAsia="Times New Roman" w:hAnsi="Calibri" w:cs="Calibri"/>
+                <w:color w:val="000000"/>
+                <w:sz w:val="18"/>
+                <w:szCs w:val="18"/>
+                <w:lang w:eastAsia="en-GB"/>
+                <w14:ligatures w14:val="none"/>
+              </w:rPr>
+              <w:t>PostVote is created for downvote.</w:t>
             </w:r>
           </w:p>
         </w:tc>
@@ -21503,29 +20701,16 @@
                 <w14:ligatures w14:val="none"/>
               </w:rPr>
             </w:pPr>
-            <w:proofErr w:type="spellStart"/>
-            <w:r>
-              <w:rPr>
-                <w:rFonts w:ascii="Calibri" w:eastAsia="Times New Roman" w:hAnsi="Calibri" w:cs="Calibri"/>
-                <w:color w:val="000000"/>
-                <w:sz w:val="18"/>
-                <w:szCs w:val="18"/>
-                <w:lang w:eastAsia="en-GB"/>
-                <w14:ligatures w14:val="none"/>
-              </w:rPr>
-              <w:t>CommentVote</w:t>
-            </w:r>
-            <w:proofErr w:type="spellEnd"/>
-            <w:r>
-              <w:rPr>
-                <w:rFonts w:ascii="Calibri" w:eastAsia="Times New Roman" w:hAnsi="Calibri" w:cs="Calibri"/>
-                <w:color w:val="000000"/>
-                <w:sz w:val="18"/>
-                <w:szCs w:val="18"/>
-                <w:lang w:eastAsia="en-GB"/>
-                <w14:ligatures w14:val="none"/>
-              </w:rPr>
-              <w:t xml:space="preserve"> is created for upvote.</w:t>
+            <w:r>
+              <w:rPr>
+                <w:rFonts w:ascii="Calibri" w:eastAsia="Times New Roman" w:hAnsi="Calibri" w:cs="Calibri"/>
+                <w:color w:val="000000"/>
+                <w:sz w:val="18"/>
+                <w:szCs w:val="18"/>
+                <w:lang w:eastAsia="en-GB"/>
+                <w14:ligatures w14:val="none"/>
+              </w:rPr>
+              <w:t>CommentVote is created for upvote.</w:t>
             </w:r>
           </w:p>
         </w:tc>
@@ -21686,29 +20871,16 @@
                 <w14:ligatures w14:val="none"/>
               </w:rPr>
             </w:pPr>
-            <w:proofErr w:type="spellStart"/>
-            <w:r>
-              <w:rPr>
-                <w:rFonts w:ascii="Calibri" w:eastAsia="Times New Roman" w:hAnsi="Calibri" w:cs="Calibri"/>
-                <w:color w:val="000000"/>
-                <w:sz w:val="18"/>
-                <w:szCs w:val="18"/>
-                <w:lang w:eastAsia="en-GB"/>
-                <w14:ligatures w14:val="none"/>
-              </w:rPr>
-              <w:t>CommentVote</w:t>
-            </w:r>
-            <w:proofErr w:type="spellEnd"/>
-            <w:r>
-              <w:rPr>
-                <w:rFonts w:ascii="Calibri" w:eastAsia="Times New Roman" w:hAnsi="Calibri" w:cs="Calibri"/>
-                <w:color w:val="000000"/>
-                <w:sz w:val="18"/>
-                <w:szCs w:val="18"/>
-                <w:lang w:eastAsia="en-GB"/>
-                <w14:ligatures w14:val="none"/>
-              </w:rPr>
-              <w:t xml:space="preserve"> is created for downvote.</w:t>
+            <w:r>
+              <w:rPr>
+                <w:rFonts w:ascii="Calibri" w:eastAsia="Times New Roman" w:hAnsi="Calibri" w:cs="Calibri"/>
+                <w:color w:val="000000"/>
+                <w:sz w:val="18"/>
+                <w:szCs w:val="18"/>
+                <w:lang w:eastAsia="en-GB"/>
+                <w14:ligatures w14:val="none"/>
+              </w:rPr>
+              <w:t>CommentVote is created for downvote.</w:t>
             </w:r>
           </w:p>
         </w:tc>
@@ -23569,29 +22741,16 @@
                 <w14:ligatures w14:val="none"/>
               </w:rPr>
             </w:pPr>
-            <w:proofErr w:type="spellStart"/>
-            <w:r>
-              <w:rPr>
-                <w:rFonts w:ascii="Calibri" w:eastAsia="Times New Roman" w:hAnsi="Calibri" w:cs="Calibri"/>
-                <w:color w:val="000000"/>
-                <w:sz w:val="18"/>
-                <w:szCs w:val="18"/>
-                <w:lang w:eastAsia="en-GB"/>
-                <w14:ligatures w14:val="none"/>
-              </w:rPr>
-              <w:t>IntegrityError</w:t>
-            </w:r>
-            <w:proofErr w:type="spellEnd"/>
-            <w:r>
-              <w:rPr>
-                <w:rFonts w:ascii="Calibri" w:eastAsia="Times New Roman" w:hAnsi="Calibri" w:cs="Calibri"/>
-                <w:color w:val="000000"/>
-                <w:sz w:val="18"/>
-                <w:szCs w:val="18"/>
-                <w:lang w:eastAsia="en-GB"/>
-                <w14:ligatures w14:val="none"/>
-              </w:rPr>
-              <w:t xml:space="preserve"> is raised for missing user.</w:t>
+            <w:r>
+              <w:rPr>
+                <w:rFonts w:ascii="Calibri" w:eastAsia="Times New Roman" w:hAnsi="Calibri" w:cs="Calibri"/>
+                <w:color w:val="000000"/>
+                <w:sz w:val="18"/>
+                <w:szCs w:val="18"/>
+                <w:lang w:eastAsia="en-GB"/>
+                <w14:ligatures w14:val="none"/>
+              </w:rPr>
+              <w:t>IntegrityError is raised for missing user.</w:t>
             </w:r>
           </w:p>
         </w:tc>
@@ -24092,29 +23251,16 @@
                 <w14:ligatures w14:val="none"/>
               </w:rPr>
             </w:pPr>
-            <w:proofErr w:type="spellStart"/>
-            <w:r>
-              <w:rPr>
-                <w:rFonts w:ascii="Calibri" w:eastAsia="Times New Roman" w:hAnsi="Calibri" w:cs="Calibri"/>
-                <w:color w:val="000000"/>
-                <w:sz w:val="18"/>
-                <w:szCs w:val="18"/>
-                <w:lang w:eastAsia="en-GB"/>
-                <w14:ligatures w14:val="none"/>
-              </w:rPr>
-              <w:t>IntegrityError</w:t>
-            </w:r>
-            <w:proofErr w:type="spellEnd"/>
-            <w:r>
-              <w:rPr>
-                <w:rFonts w:ascii="Calibri" w:eastAsia="Times New Roman" w:hAnsi="Calibri" w:cs="Calibri"/>
-                <w:color w:val="000000"/>
-                <w:sz w:val="18"/>
-                <w:szCs w:val="18"/>
-                <w:lang w:eastAsia="en-GB"/>
-                <w14:ligatures w14:val="none"/>
-              </w:rPr>
-              <w:t xml:space="preserve"> is raised for missing session.</w:t>
+            <w:r>
+              <w:rPr>
+                <w:rFonts w:ascii="Calibri" w:eastAsia="Times New Roman" w:hAnsi="Calibri" w:cs="Calibri"/>
+                <w:color w:val="000000"/>
+                <w:sz w:val="18"/>
+                <w:szCs w:val="18"/>
+                <w:lang w:eastAsia="en-GB"/>
+                <w14:ligatures w14:val="none"/>
+              </w:rPr>
+              <w:t>IntegrityError is raised for missing session.</w:t>
             </w:r>
           </w:p>
         </w:tc>
@@ -25102,31 +24248,7 @@
                 <w:lang w:eastAsia="en-GB"/>
                 <w14:ligatures w14:val="none"/>
               </w:rPr>
-              <w:t xml:space="preserve">Test that deleting a </w:t>
-            </w:r>
-            <w:proofErr w:type="gramStart"/>
-            <w:r>
-              <w:rPr>
-                <w:rFonts w:ascii="Calibri" w:eastAsia="Times New Roman" w:hAnsi="Calibri" w:cs="Calibri"/>
-                <w:color w:val="000000"/>
-                <w:sz w:val="18"/>
-                <w:szCs w:val="18"/>
-                <w:lang w:eastAsia="en-GB"/>
-                <w14:ligatures w14:val="none"/>
-              </w:rPr>
-              <w:t>session cascades</w:t>
-            </w:r>
-            <w:proofErr w:type="gramEnd"/>
-            <w:r>
-              <w:rPr>
-                <w:rFonts w:ascii="Calibri" w:eastAsia="Times New Roman" w:hAnsi="Calibri" w:cs="Calibri"/>
-                <w:color w:val="000000"/>
-                <w:sz w:val="18"/>
-                <w:szCs w:val="18"/>
-                <w:lang w:eastAsia="en-GB"/>
-                <w14:ligatures w14:val="none"/>
-              </w:rPr>
-              <w:t xml:space="preserve"> and deletes its messages.</w:t>
+              <w:t>Test that deleting a session cascades and deletes its messages.</w:t>
             </w:r>
           </w:p>
         </w:tc>
@@ -26826,31 +25948,7 @@
                 <w:lang w:eastAsia="en-GB"/>
                 <w14:ligatures w14:val="none"/>
               </w:rPr>
-              <w:t xml:space="preserve">Test the </w:t>
-            </w:r>
-            <w:proofErr w:type="gramStart"/>
-            <w:r>
-              <w:rPr>
-                <w:rFonts w:ascii="Calibri" w:eastAsia="Times New Roman" w:hAnsi="Calibri" w:cs="Calibri"/>
-                <w:color w:val="000000"/>
-                <w:sz w:val="18"/>
-                <w:szCs w:val="18"/>
-                <w:lang w:eastAsia="en-GB"/>
-                <w14:ligatures w14:val="none"/>
-              </w:rPr>
-              <w:t>400 error</w:t>
-            </w:r>
-            <w:proofErr w:type="gramEnd"/>
-            <w:r>
-              <w:rPr>
-                <w:rFonts w:ascii="Calibri" w:eastAsia="Times New Roman" w:hAnsi="Calibri" w:cs="Calibri"/>
-                <w:color w:val="000000"/>
-                <w:sz w:val="18"/>
-                <w:szCs w:val="18"/>
-                <w:lang w:eastAsia="en-GB"/>
-                <w14:ligatures w14:val="none"/>
-              </w:rPr>
-              <w:t xml:space="preserve"> handler.</w:t>
+              <w:t>Test the 400 error handler.</w:t>
             </w:r>
           </w:p>
         </w:tc>
@@ -27020,31 +26118,7 @@
                 <w:lang w:eastAsia="en-GB"/>
                 <w14:ligatures w14:val="none"/>
               </w:rPr>
-              <w:t xml:space="preserve">Test the </w:t>
-            </w:r>
-            <w:proofErr w:type="gramStart"/>
-            <w:r>
-              <w:rPr>
-                <w:rFonts w:ascii="Calibri" w:eastAsia="Times New Roman" w:hAnsi="Calibri" w:cs="Calibri"/>
-                <w:color w:val="000000"/>
-                <w:sz w:val="18"/>
-                <w:szCs w:val="18"/>
-                <w:lang w:eastAsia="en-GB"/>
-                <w14:ligatures w14:val="none"/>
-              </w:rPr>
-              <w:t>403 error</w:t>
-            </w:r>
-            <w:proofErr w:type="gramEnd"/>
-            <w:r>
-              <w:rPr>
-                <w:rFonts w:ascii="Calibri" w:eastAsia="Times New Roman" w:hAnsi="Calibri" w:cs="Calibri"/>
-                <w:color w:val="000000"/>
-                <w:sz w:val="18"/>
-                <w:szCs w:val="18"/>
-                <w:lang w:eastAsia="en-GB"/>
-                <w14:ligatures w14:val="none"/>
-              </w:rPr>
-              <w:t xml:space="preserve"> handler.</w:t>
+              <w:t>Test the 403 error handler.</w:t>
             </w:r>
           </w:p>
         </w:tc>
@@ -27214,31 +26288,7 @@
                 <w:lang w:eastAsia="en-GB"/>
                 <w14:ligatures w14:val="none"/>
               </w:rPr>
-              <w:t xml:space="preserve">Test the </w:t>
-            </w:r>
-            <w:proofErr w:type="gramStart"/>
-            <w:r>
-              <w:rPr>
-                <w:rFonts w:ascii="Calibri" w:eastAsia="Times New Roman" w:hAnsi="Calibri" w:cs="Calibri"/>
-                <w:color w:val="000000"/>
-                <w:sz w:val="18"/>
-                <w:szCs w:val="18"/>
-                <w:lang w:eastAsia="en-GB"/>
-                <w14:ligatures w14:val="none"/>
-              </w:rPr>
-              <w:t>404 error</w:t>
-            </w:r>
-            <w:proofErr w:type="gramEnd"/>
-            <w:r>
-              <w:rPr>
-                <w:rFonts w:ascii="Calibri" w:eastAsia="Times New Roman" w:hAnsi="Calibri" w:cs="Calibri"/>
-                <w:color w:val="000000"/>
-                <w:sz w:val="18"/>
-                <w:szCs w:val="18"/>
-                <w:lang w:eastAsia="en-GB"/>
-                <w14:ligatures w14:val="none"/>
-              </w:rPr>
-              <w:t xml:space="preserve"> handler.</w:t>
+              <w:t>Test the 404 error handler.</w:t>
             </w:r>
           </w:p>
         </w:tc>
@@ -27408,31 +26458,7 @@
                 <w:lang w:eastAsia="en-GB"/>
                 <w14:ligatures w14:val="none"/>
               </w:rPr>
-              <w:t xml:space="preserve">Test the </w:t>
-            </w:r>
-            <w:proofErr w:type="gramStart"/>
-            <w:r>
-              <w:rPr>
-                <w:rFonts w:ascii="Calibri" w:eastAsia="Times New Roman" w:hAnsi="Calibri" w:cs="Calibri"/>
-                <w:color w:val="000000"/>
-                <w:sz w:val="18"/>
-                <w:szCs w:val="18"/>
-                <w:lang w:eastAsia="en-GB"/>
-                <w14:ligatures w14:val="none"/>
-              </w:rPr>
-              <w:t>500 error</w:t>
-            </w:r>
-            <w:proofErr w:type="gramEnd"/>
-            <w:r>
-              <w:rPr>
-                <w:rFonts w:ascii="Calibri" w:eastAsia="Times New Roman" w:hAnsi="Calibri" w:cs="Calibri"/>
-                <w:color w:val="000000"/>
-                <w:sz w:val="18"/>
-                <w:szCs w:val="18"/>
-                <w:lang w:eastAsia="en-GB"/>
-                <w14:ligatures w14:val="none"/>
-              </w:rPr>
-              <w:t xml:space="preserve"> handler.</w:t>
+              <w:t>Test the 500 error handler.</w:t>
             </w:r>
           </w:p>
         </w:tc>
@@ -27602,31 +26628,7 @@
                 <w:lang w:eastAsia="en-GB"/>
                 <w14:ligatures w14:val="none"/>
               </w:rPr>
-              <w:t xml:space="preserve">Test the </w:t>
-            </w:r>
-            <w:proofErr w:type="gramStart"/>
-            <w:r>
-              <w:rPr>
-                <w:rFonts w:ascii="Calibri" w:eastAsia="Times New Roman" w:hAnsi="Calibri" w:cs="Calibri"/>
-                <w:color w:val="000000"/>
-                <w:sz w:val="18"/>
-                <w:szCs w:val="18"/>
-                <w:lang w:eastAsia="en-GB"/>
-                <w14:ligatures w14:val="none"/>
-              </w:rPr>
-              <w:t>503 error</w:t>
-            </w:r>
-            <w:proofErr w:type="gramEnd"/>
-            <w:r>
-              <w:rPr>
-                <w:rFonts w:ascii="Calibri" w:eastAsia="Times New Roman" w:hAnsi="Calibri" w:cs="Calibri"/>
-                <w:color w:val="000000"/>
-                <w:sz w:val="18"/>
-                <w:szCs w:val="18"/>
-                <w:lang w:eastAsia="en-GB"/>
-                <w14:ligatures w14:val="none"/>
-              </w:rPr>
-              <w:t xml:space="preserve"> handler.</w:t>
+              <w:t>Test the 503 error handler.</w:t>
             </w:r>
           </w:p>
         </w:tc>

</xml_diff>